<commit_message>
titles to AD, DM, DC
</commit_message>
<xml_diff>
--- a/Analysis/BrugerTest/BrugerTest - Harry.docx
+++ b/Analysis/BrugerTest/BrugerTest - Harry.docx
@@ -45,7 +45,21 @@
         <w:rPr>
           <w:lang w:val="da-DK"/>
         </w:rPr>
-        <w:t xml:space="preserve"> admin </w:t>
+        <w:t xml:space="preserve"> </w:t>
+      </w:r>
+      <w:proofErr w:type="spellStart"/>
+      <w:r>
+        <w:rPr>
+          <w:lang w:val="da-DK"/>
+        </w:rPr>
+        <w:t>admin</w:t>
+      </w:r>
+      <w:proofErr w:type="spellEnd"/>
+      <w:r>
+        <w:rPr>
+          <w:lang w:val="da-DK"/>
+        </w:rPr>
+        <w:t xml:space="preserve"> </w:t>
       </w:r>
       <w:r>
         <w:rPr>
@@ -64,20 +78,48 @@
         <w:rPr>
           <w:lang w:val="da-DK"/>
         </w:rPr>
-        <w:t>Du har fået anmondning fra Herning Kommune.</w:t>
-      </w:r>
-    </w:p>
-    <w:p>
-      <w:pPr>
-        <w:rPr>
-          <w:lang w:val="da-DK"/>
-        </w:rPr>
-      </w:pPr>
-      <w:r>
-        <w:rPr>
-          <w:lang w:val="da-DK"/>
-        </w:rPr>
-        <w:t xml:space="preserve">Herning Kommune vil gerne få en CSV fil med en list af </w:t>
+        <w:t xml:space="preserve">Du har fået </w:t>
+      </w:r>
+      <w:proofErr w:type="spellStart"/>
+      <w:r>
+        <w:rPr>
+          <w:lang w:val="da-DK"/>
+        </w:rPr>
+        <w:t>anmondning</w:t>
+      </w:r>
+      <w:proofErr w:type="spellEnd"/>
+      <w:r>
+        <w:rPr>
+          <w:lang w:val="da-DK"/>
+        </w:rPr>
+        <w:t xml:space="preserve"> fra Herning Kommune.</w:t>
+      </w:r>
+    </w:p>
+    <w:p>
+      <w:pPr>
+        <w:rPr>
+          <w:lang w:val="da-DK"/>
+        </w:rPr>
+      </w:pPr>
+      <w:r>
+        <w:rPr>
+          <w:lang w:val="da-DK"/>
+        </w:rPr>
+        <w:t xml:space="preserve">Herning Kommune vil gerne få en </w:t>
+      </w:r>
+      <w:proofErr w:type="spellStart"/>
+      <w:r>
+        <w:rPr>
+          <w:lang w:val="da-DK"/>
+        </w:rPr>
+        <w:t>CSV</w:t>
+      </w:r>
+      <w:proofErr w:type="spellEnd"/>
+      <w:r>
+        <w:rPr>
+          <w:lang w:val="da-DK"/>
+        </w:rPr>
+        <w:t xml:space="preserve"> fil med en list af </w:t>
       </w:r>
       <w:r>
         <w:rPr>
@@ -117,12 +159,28 @@
           <w:lang w:val="da-DK"/>
         </w:rPr>
       </w:pPr>
-      <w:r>
-        <w:rPr>
-          <w:lang w:val="da-DK"/>
-        </w:rPr>
-        <w:t>click admin</w:t>
-      </w:r>
+      <w:proofErr w:type="spellStart"/>
+      <w:r>
+        <w:rPr>
+          <w:lang w:val="da-DK"/>
+        </w:rPr>
+        <w:t>click</w:t>
+      </w:r>
+      <w:proofErr w:type="spellEnd"/>
+      <w:r>
+        <w:rPr>
+          <w:lang w:val="da-DK"/>
+        </w:rPr>
+        <w:t xml:space="preserve"> </w:t>
+      </w:r>
+      <w:proofErr w:type="spellStart"/>
+      <w:r>
+        <w:rPr>
+          <w:lang w:val="da-DK"/>
+        </w:rPr>
+        <w:t>admin</w:t>
+      </w:r>
+      <w:proofErr w:type="spellEnd"/>
     </w:p>
     <w:p>
       <w:pPr>
@@ -135,11 +193,19 @@
           <w:lang w:val="da-DK"/>
         </w:rPr>
       </w:pPr>
-      <w:r>
-        <w:rPr>
-          <w:lang w:val="da-DK"/>
-        </w:rPr>
-        <w:t>click se historik</w:t>
+      <w:proofErr w:type="spellStart"/>
+      <w:r>
+        <w:rPr>
+          <w:lang w:val="da-DK"/>
+        </w:rPr>
+        <w:t>click</w:t>
+      </w:r>
+      <w:proofErr w:type="spellEnd"/>
+      <w:r>
+        <w:rPr>
+          <w:lang w:val="da-DK"/>
+        </w:rPr>
+        <w:t xml:space="preserve"> se historik</w:t>
       </w:r>
     </w:p>
     <w:p>
@@ -171,7 +237,21 @@
         <w:rPr>
           <w:lang w:val="da-DK"/>
         </w:rPr>
-        <w:t xml:space="preserve"> click 1. maj og 31. maj</w:t>
+        <w:t xml:space="preserve"> </w:t>
+      </w:r>
+      <w:proofErr w:type="spellStart"/>
+      <w:r>
+        <w:rPr>
+          <w:lang w:val="da-DK"/>
+        </w:rPr>
+        <w:t>click</w:t>
+      </w:r>
+      <w:proofErr w:type="spellEnd"/>
+      <w:r>
+        <w:rPr>
+          <w:lang w:val="da-DK"/>
+        </w:rPr>
+        <w:t xml:space="preserve"> 1. maj og 31. maj</w:t>
       </w:r>
     </w:p>
     <w:p>
@@ -189,28 +269,44 @@
         <w:rPr>
           <w:lang w:val="da-DK"/>
         </w:rPr>
-        <w:t>eksporter csv fil</w:t>
-      </w:r>
-    </w:p>
-    <w:p>
-      <w:pPr>
-        <w:rPr>
-          <w:lang w:val="da-DK"/>
-        </w:rPr>
-      </w:pPr>
-    </w:p>
-    <w:p>
-      <w:pPr>
-        <w:rPr>
-          <w:lang w:val="da-DK"/>
-        </w:rPr>
-      </w:pPr>
+        <w:t xml:space="preserve">eksporter </w:t>
+      </w:r>
+      <w:proofErr w:type="spellStart"/>
+      <w:r>
+        <w:rPr>
+          <w:lang w:val="da-DK"/>
+        </w:rPr>
+        <w:t>csv</w:t>
+      </w:r>
+      <w:proofErr w:type="spellEnd"/>
+      <w:r>
+        <w:rPr>
+          <w:lang w:val="da-DK"/>
+        </w:rPr>
+        <w:t xml:space="preserve"> fil</w:t>
+      </w:r>
+    </w:p>
+    <w:p>
+      <w:pPr>
+        <w:rPr>
+          <w:lang w:val="da-DK"/>
+        </w:rPr>
+      </w:pPr>
+    </w:p>
+    <w:p>
+      <w:pPr>
+        <w:rPr>
+          <w:lang w:val="da-DK"/>
+        </w:rPr>
+      </w:pPr>
+      <w:proofErr w:type="spellStart"/>
       <w:r>
         <w:rPr>
           <w:lang w:val="da-DK"/>
         </w:rPr>
         <w:t>UC2-bestilFlextur-brugerTest</w:t>
       </w:r>
+      <w:proofErr w:type="spellEnd"/>
     </w:p>
     <w:p>
       <w:pPr>
@@ -235,7 +331,35 @@
         <w:rPr>
           <w:lang w:val="da-DK"/>
         </w:rPr>
-        <w:t>Din tur er på onsdag 25. maj 2016 kl.09:30 til HerningCenter.</w:t>
+        <w:t xml:space="preserve">Din tur er på onsdag 25. maj 2016 </w:t>
+      </w:r>
+      <w:proofErr w:type="spellStart"/>
+      <w:r>
+        <w:rPr>
+          <w:lang w:val="da-DK"/>
+        </w:rPr>
+        <w:t>kl.09:30</w:t>
+      </w:r>
+      <w:proofErr w:type="spellEnd"/>
+      <w:r>
+        <w:rPr>
+          <w:lang w:val="da-DK"/>
+        </w:rPr>
+        <w:t xml:space="preserve"> til </w:t>
+      </w:r>
+      <w:proofErr w:type="spellStart"/>
+      <w:r>
+        <w:rPr>
+          <w:lang w:val="da-DK"/>
+        </w:rPr>
+        <w:t>HerningCenter</w:t>
+      </w:r>
+      <w:proofErr w:type="spellEnd"/>
+      <w:r>
+        <w:rPr>
+          <w:lang w:val="da-DK"/>
+        </w:rPr>
+        <w:t>.</w:t>
       </w:r>
     </w:p>
     <w:p>
@@ -287,7 +411,21 @@
         <w:rPr>
           <w:lang w:val="da-DK"/>
         </w:rPr>
-        <w:t xml:space="preserve"> kl.09 : 30</w:t>
+        <w:t xml:space="preserve"> </w:t>
+      </w:r>
+      <w:proofErr w:type="spellStart"/>
+      <w:r>
+        <w:rPr>
+          <w:lang w:val="da-DK"/>
+        </w:rPr>
+        <w:t>kl.09</w:t>
+      </w:r>
+      <w:proofErr w:type="spellEnd"/>
+      <w:r>
+        <w:rPr>
+          <w:lang w:val="da-DK"/>
+        </w:rPr>
+        <w:t xml:space="preserve"> : 30</w:t>
       </w:r>
     </w:p>
     <w:p>
@@ -307,12 +445,20 @@
         </w:rPr>
         <w:t xml:space="preserve">fra </w:t>
       </w:r>
+      <w:proofErr w:type="spellStart"/>
       <w:proofErr w:type="gramStart"/>
       <w:r>
         <w:rPr>
           <w:lang w:val="da-DK"/>
         </w:rPr>
-        <w:t>adress :</w:t>
+        <w:t>adress</w:t>
+      </w:r>
+      <w:proofErr w:type="spellEnd"/>
+      <w:r>
+        <w:rPr>
+          <w:lang w:val="da-DK"/>
+        </w:rPr>
+        <w:t xml:space="preserve"> :</w:t>
       </w:r>
       <w:proofErr w:type="gramEnd"/>
       <w:r>
@@ -351,20 +497,36 @@
         </w:rPr>
         <w:t xml:space="preserve">til </w:t>
       </w:r>
+      <w:proofErr w:type="spellStart"/>
       <w:proofErr w:type="gramStart"/>
       <w:r>
         <w:rPr>
           <w:lang w:val="da-DK"/>
         </w:rPr>
-        <w:t>adress :</w:t>
+        <w:t>adress</w:t>
+      </w:r>
+      <w:proofErr w:type="spellEnd"/>
+      <w:r>
+        <w:rPr>
+          <w:lang w:val="da-DK"/>
+        </w:rPr>
+        <w:t xml:space="preserve"> :</w:t>
       </w:r>
       <w:proofErr w:type="gramEnd"/>
       <w:r>
         <w:rPr>
           <w:lang w:val="da-DK"/>
         </w:rPr>
-        <w:t xml:space="preserve"> HerningCenter</w:t>
-      </w:r>
+        <w:t xml:space="preserve"> </w:t>
+      </w:r>
+      <w:proofErr w:type="spellStart"/>
+      <w:r>
+        <w:rPr>
+          <w:lang w:val="da-DK"/>
+        </w:rPr>
+        <w:t>HerningCenter</w:t>
+      </w:r>
+      <w:proofErr w:type="spellEnd"/>
     </w:p>
     <w:p>
       <w:pPr>
@@ -485,7 +647,21 @@
         <w:rPr>
           <w:lang w:val="da-DK"/>
         </w:rPr>
-        <w:t xml:space="preserve"> skrive 2 km : kan ikke skrive, så click udregn km</w:t>
+        <w:t xml:space="preserve"> skrive 2 km : kan ikke skrive, så </w:t>
+      </w:r>
+      <w:proofErr w:type="spellStart"/>
+      <w:r>
+        <w:rPr>
+          <w:lang w:val="da-DK"/>
+        </w:rPr>
+        <w:t>click</w:t>
+      </w:r>
+      <w:proofErr w:type="spellEnd"/>
+      <w:r>
+        <w:rPr>
+          <w:lang w:val="da-DK"/>
+        </w:rPr>
+        <w:t xml:space="preserve"> udregn km</w:t>
       </w:r>
     </w:p>
     <w:p>
@@ -552,399 +728,15 @@
         </w:rPr>
         <w:t xml:space="preserve">Jeg ved ikke, at jeg skulle skrive alle felterne. </w:t>
       </w:r>
+    </w:p>
+    <w:p>
+      <w:pPr>
+        <w:rPr>
+          <w:lang w:val="da-DK"/>
+        </w:rPr>
+      </w:pPr>
       <w:bookmarkStart w:id="0" w:name="_GoBack"/>
       <w:bookmarkEnd w:id="0"/>
-    </w:p>
-    <w:p>
-      <w:pPr>
-        <w:rPr>
-          <w:lang w:val="da-DK"/>
-        </w:rPr>
-      </w:pPr>
-    </w:p>
-    <w:p>
-      <w:pPr>
-        <w:rPr>
-          <w:lang w:val="da-DK"/>
-        </w:rPr>
-      </w:pPr>
-      <w:r>
-        <w:rPr>
-          <w:lang w:val="da-DK"/>
-        </w:rPr>
-        <w:t>UC2-bestilFlextur-brugerTest</w:t>
-      </w:r>
-    </w:p>
-    <w:p>
-      <w:pPr>
-        <w:rPr>
-          <w:lang w:val="da-DK"/>
-        </w:rPr>
-      </w:pPr>
-      <w:r>
-        <w:rPr>
-          <w:lang w:val="da-DK"/>
-        </w:rPr>
-        <w:t>Du har brug for at bestille en flextur.</w:t>
-      </w:r>
-    </w:p>
-    <w:p>
-      <w:pPr>
-        <w:rPr>
-          <w:lang w:val="da-DK"/>
-        </w:rPr>
-      </w:pPr>
-      <w:r>
-        <w:rPr>
-          <w:lang w:val="da-DK"/>
-        </w:rPr>
-        <w:t>Din tur er på onsdag 25. maj 2016 kl.09:30 til Aarhus Universtitet.</w:t>
-      </w:r>
-    </w:p>
-    <w:p>
-      <w:pPr>
-        <w:pStyle w:val="ListParagraph"/>
-        <w:numPr>
-          <w:ilvl w:val="0"/>
-          <w:numId w:val="3"/>
-        </w:numPr>
-        <w:rPr>
-          <w:lang w:val="da-DK"/>
-        </w:rPr>
-      </w:pPr>
-      <w:proofErr w:type="gramStart"/>
-      <w:r>
-        <w:rPr>
-          <w:lang w:val="da-DK"/>
-        </w:rPr>
-        <w:t>dato :</w:t>
-      </w:r>
-      <w:proofErr w:type="gramEnd"/>
-      <w:r>
-        <w:rPr>
-          <w:lang w:val="da-DK"/>
-        </w:rPr>
-        <w:t xml:space="preserve"> 25. maj</w:t>
-      </w:r>
-    </w:p>
-    <w:p>
-      <w:pPr>
-        <w:pStyle w:val="ListParagraph"/>
-        <w:numPr>
-          <w:ilvl w:val="0"/>
-          <w:numId w:val="3"/>
-        </w:numPr>
-        <w:rPr>
-          <w:lang w:val="da-DK"/>
-        </w:rPr>
-      </w:pPr>
-      <w:proofErr w:type="gramStart"/>
-      <w:r>
-        <w:rPr>
-          <w:lang w:val="da-DK"/>
-        </w:rPr>
-        <w:t>tid :</w:t>
-      </w:r>
-      <w:proofErr w:type="gramEnd"/>
-      <w:r>
-        <w:rPr>
-          <w:lang w:val="da-DK"/>
-        </w:rPr>
-        <w:t xml:space="preserve"> kl.09 : 30</w:t>
-      </w:r>
-    </w:p>
-    <w:p>
-      <w:pPr>
-        <w:pStyle w:val="ListParagraph"/>
-        <w:numPr>
-          <w:ilvl w:val="0"/>
-          <w:numId w:val="3"/>
-        </w:numPr>
-        <w:rPr>
-          <w:lang w:val="da-DK"/>
-        </w:rPr>
-      </w:pPr>
-      <w:r>
-        <w:rPr>
-          <w:lang w:val="da-DK"/>
-        </w:rPr>
-        <w:t xml:space="preserve">fra </w:t>
-      </w:r>
-      <w:proofErr w:type="gramStart"/>
-      <w:r>
-        <w:rPr>
-          <w:lang w:val="da-DK"/>
-        </w:rPr>
-        <w:t>adress :</w:t>
-      </w:r>
-      <w:proofErr w:type="gramEnd"/>
-      <w:r>
-        <w:rPr>
-          <w:lang w:val="da-DK"/>
-        </w:rPr>
-        <w:t xml:space="preserve"> Enghave vej 29</w:t>
-      </w:r>
-    </w:p>
-    <w:p>
-      <w:pPr>
-        <w:pStyle w:val="ListParagraph"/>
-        <w:numPr>
-          <w:ilvl w:val="0"/>
-          <w:numId w:val="3"/>
-        </w:numPr>
-        <w:rPr>
-          <w:lang w:val="da-DK"/>
-        </w:rPr>
-      </w:pPr>
-      <w:r>
-        <w:rPr>
-          <w:lang w:val="da-DK"/>
-        </w:rPr>
-        <w:t xml:space="preserve">til </w:t>
-      </w:r>
-      <w:proofErr w:type="gramStart"/>
-      <w:r>
-        <w:rPr>
-          <w:lang w:val="da-DK"/>
-        </w:rPr>
-        <w:t>adress :</w:t>
-      </w:r>
-      <w:proofErr w:type="gramEnd"/>
-      <w:r>
-        <w:rPr>
-          <w:lang w:val="da-DK"/>
-        </w:rPr>
-        <w:t xml:space="preserve"> jeg ved ikke den adress, så jeg vil tjekke den på internettet. </w:t>
-      </w:r>
-    </w:p>
-    <w:p>
-      <w:pPr>
-        <w:pStyle w:val="ListParagraph"/>
-        <w:numPr>
-          <w:ilvl w:val="0"/>
-          <w:numId w:val="3"/>
-        </w:numPr>
-        <w:rPr>
-          <w:lang w:val="da-DK"/>
-        </w:rPr>
-      </w:pPr>
-      <w:r>
-        <w:rPr>
-          <w:lang w:val="da-DK"/>
-        </w:rPr>
-        <w:t xml:space="preserve">fra </w:t>
-      </w:r>
-      <w:proofErr w:type="gramStart"/>
-      <w:r>
-        <w:rPr>
-          <w:lang w:val="da-DK"/>
-        </w:rPr>
-        <w:t>postnummer :</w:t>
-      </w:r>
-      <w:proofErr w:type="gramEnd"/>
-      <w:r>
-        <w:rPr>
-          <w:lang w:val="da-DK"/>
-        </w:rPr>
-        <w:t xml:space="preserve"> 7400</w:t>
-      </w:r>
-    </w:p>
-    <w:p>
-      <w:pPr>
-        <w:pStyle w:val="ListParagraph"/>
-        <w:numPr>
-          <w:ilvl w:val="0"/>
-          <w:numId w:val="3"/>
-        </w:numPr>
-        <w:rPr>
-          <w:lang w:val="da-DK"/>
-        </w:rPr>
-      </w:pPr>
-      <w:r>
-        <w:rPr>
-          <w:lang w:val="da-DK"/>
-        </w:rPr>
-        <w:t xml:space="preserve">til </w:t>
-      </w:r>
-      <w:proofErr w:type="gramStart"/>
-      <w:r>
-        <w:rPr>
-          <w:lang w:val="da-DK"/>
-        </w:rPr>
-        <w:t>postnummer :</w:t>
-      </w:r>
-      <w:proofErr w:type="gramEnd"/>
-      <w:r>
-        <w:rPr>
-          <w:lang w:val="da-DK"/>
-        </w:rPr>
-        <w:t xml:space="preserve"> 8000</w:t>
-      </w:r>
-    </w:p>
-    <w:p>
-      <w:pPr>
-        <w:pStyle w:val="ListParagraph"/>
-        <w:numPr>
-          <w:ilvl w:val="0"/>
-          <w:numId w:val="3"/>
-        </w:numPr>
-        <w:rPr>
-          <w:lang w:val="da-DK"/>
-        </w:rPr>
-      </w:pPr>
-      <w:r>
-        <w:rPr>
-          <w:lang w:val="da-DK"/>
-        </w:rPr>
-        <w:t xml:space="preserve">antal </w:t>
-      </w:r>
-      <w:proofErr w:type="gramStart"/>
-      <w:r>
-        <w:rPr>
-          <w:lang w:val="da-DK"/>
-        </w:rPr>
-        <w:t>personer :</w:t>
-      </w:r>
-      <w:proofErr w:type="gramEnd"/>
-      <w:r>
-        <w:rPr>
-          <w:lang w:val="da-DK"/>
-        </w:rPr>
-        <w:t xml:space="preserve"> 1</w:t>
-      </w:r>
-    </w:p>
-    <w:p>
-      <w:pPr>
-        <w:pStyle w:val="ListParagraph"/>
-        <w:numPr>
-          <w:ilvl w:val="0"/>
-          <w:numId w:val="3"/>
-        </w:numPr>
-        <w:rPr>
-          <w:lang w:val="da-DK"/>
-        </w:rPr>
-      </w:pPr>
-      <w:proofErr w:type="gramStart"/>
-      <w:r>
-        <w:rPr>
-          <w:lang w:val="da-DK"/>
-        </w:rPr>
-        <w:lastRenderedPageBreak/>
-        <w:t>km :</w:t>
-      </w:r>
-      <w:proofErr w:type="gramEnd"/>
-      <w:r>
-        <w:rPr>
-          <w:lang w:val="da-DK"/>
-        </w:rPr>
-        <w:t xml:space="preserve"> måske 50 km… det ved jeg ikke…</w:t>
-      </w:r>
-      <w:r>
-        <w:rPr>
-          <w:lang w:val="da-DK"/>
-        </w:rPr>
-        <w:t>., jeg vil bare gerne bestil.</w:t>
-      </w:r>
-    </w:p>
-    <w:p>
-      <w:pPr>
-        <w:rPr>
-          <w:lang w:val="da-DK"/>
-        </w:rPr>
-      </w:pPr>
-      <w:r>
-        <w:rPr>
-          <w:lang w:val="da-DK"/>
-        </w:rPr>
-        <w:t xml:space="preserve">hvorfor skal jeg udrenge km eller pris selv? Kan Flextur ikke udregne for mig? </w:t>
-      </w:r>
-    </w:p>
-    <w:p>
-      <w:pPr>
-        <w:rPr>
-          <w:lang w:val="da-DK"/>
-        </w:rPr>
-      </w:pPr>
-      <w:r>
-        <w:rPr>
-          <w:lang w:val="da-DK"/>
-        </w:rPr>
-        <w:t>jeg vil gerne skrive fra adress, til adress, dato og tid, og bestille min kørsel.</w:t>
-      </w:r>
-    </w:p>
-    <w:p>
-      <w:pPr>
-        <w:rPr>
-          <w:lang w:val="da-DK"/>
-        </w:rPr>
-      </w:pPr>
-    </w:p>
-    <w:p>
-      <w:pPr>
-        <w:rPr>
-          <w:lang w:val="da-DK"/>
-        </w:rPr>
-      </w:pPr>
-      <w:r>
-        <w:rPr>
-          <w:lang w:val="da-DK"/>
-        </w:rPr>
-        <w:t>UC3-login-brugerTest</w:t>
-      </w:r>
-    </w:p>
-    <w:p>
-      <w:pPr>
-        <w:rPr>
-          <w:lang w:val="da-DK"/>
-        </w:rPr>
-      </w:pPr>
-      <w:r>
-        <w:rPr>
-          <w:lang w:val="da-DK"/>
-        </w:rPr>
-        <w:t>Du skal login på flextur.</w:t>
-      </w:r>
-    </w:p>
-    <w:p>
-      <w:pPr>
-        <w:rPr>
-          <w:lang w:val="da-DK"/>
-        </w:rPr>
-      </w:pPr>
-    </w:p>
-    <w:p>
-      <w:pPr>
-        <w:rPr>
-          <w:lang w:val="da-DK"/>
-        </w:rPr>
-      </w:pPr>
-      <w:r>
-        <w:rPr>
-          <w:lang w:val="da-DK"/>
-        </w:rPr>
-        <w:t>UC4-</w:t>
-      </w:r>
-    </w:p>
-    <w:p>
-      <w:pPr>
-        <w:rPr>
-          <w:lang w:val="da-DK"/>
-        </w:rPr>
-      </w:pPr>
-    </w:p>
-    <w:p>
-      <w:pPr>
-        <w:rPr>
-          <w:lang w:val="da-DK"/>
-        </w:rPr>
-      </w:pPr>
-    </w:p>
-    <w:p>
-      <w:pPr>
-        <w:rPr>
-          <w:lang w:val="da-DK"/>
-        </w:rPr>
-      </w:pPr>
     </w:p>
     <w:p>
       <w:pPr>

</xml_diff>

<commit_message>
OOA with labels, DCD labels, SD in the middel
</commit_message>
<xml_diff>
--- a/Analysis/BrugerTest/BrugerTest - Harry.docx
+++ b/Analysis/BrugerTest/BrugerTest - Harry.docx
@@ -4,16 +4,46 @@
   <w:body>
     <w:p>
       <w:pPr>
-        <w:rPr>
-          <w:lang w:val="da-DK"/>
-        </w:rPr>
-      </w:pPr>
+        <w:jc w:val="center"/>
+        <w:rPr>
+          <w:b/>
+          <w:sz w:val="32"/>
+          <w:lang w:val="da-DK"/>
+        </w:rPr>
+      </w:pPr>
+      <w:r>
+        <w:rPr>
+          <w:b/>
+          <w:sz w:val="32"/>
+          <w:lang w:val="da-DK"/>
+        </w:rPr>
+        <w:t xml:space="preserve">Brugertest </w:t>
+      </w:r>
+      <w:bookmarkStart w:id="0" w:name="_GoBack"/>
+      <w:bookmarkEnd w:id="0"/>
+      <w:r>
+        <w:rPr>
+          <w:b/>
+          <w:sz w:val="32"/>
+          <w:lang w:val="da-DK"/>
+        </w:rPr>
+        <w:t>1</w:t>
+      </w:r>
+    </w:p>
+    <w:p>
+      <w:pPr>
+        <w:rPr>
+          <w:lang w:val="da-DK"/>
+        </w:rPr>
+      </w:pPr>
+      <w:proofErr w:type="spellStart"/>
       <w:r>
         <w:rPr>
           <w:lang w:val="da-DK"/>
         </w:rPr>
         <w:t>UC1-seHistorik-brugerTest</w:t>
       </w:r>
+      <w:proofErr w:type="spellEnd"/>
     </w:p>
     <w:p>
       <w:pPr>
@@ -735,8 +765,6 @@
           <w:lang w:val="da-DK"/>
         </w:rPr>
       </w:pPr>
-      <w:bookmarkStart w:id="0" w:name="_GoBack"/>
-      <w:bookmarkEnd w:id="0"/>
     </w:p>
     <w:p>
       <w:pPr>

</xml_diff>